<commit_message>
Ahi puse mas preguntas, no se que mas se puede preguntar
</commit_message>
<xml_diff>
--- a/PreguntasJota.docx
+++ b/PreguntasJota.docx
@@ -1,23 +1,34 @@
 
 <file path=word/document.xml><?xml version="1.0" encoding="utf-8"?>
-<w:document xmlns:wpc="http://schemas.microsoft.com/office/word/2010/wordprocessingCanvas" xmlns:cx="http://schemas.microsoft.com/office/drawing/2014/chartex" xmlns:cx1="http://schemas.microsoft.com/office/drawing/2015/9/8/chartex" xmlns:cx2="http://schemas.microsoft.com/office/drawing/2015/10/21/chartex" xmlns:cx3="http://schemas.microsoft.com/office/drawing/2016/5/9/chartex" xmlns:cx4="http://schemas.microsoft.com/office/drawing/2016/5/10/chartex" xmlns:cx5="http://schemas.microsoft.com/office/drawing/2016/5/11/chartex" xmlns:mc="http://schemas.openxmlformats.org/markup-compatibility/2006" xmlns:o="urn:schemas-microsoft-com:office:office" xmlns:r="http://schemas.openxmlformats.org/officeDocument/2006/relationships" xmlns:m="http://schemas.openxmlformats.org/officeDocument/2006/math" xmlns:v="urn:schemas-microsoft-com:vml" xmlns:wp14="http://schemas.microsoft.com/office/word/2010/wordprocessingDrawing" xmlns:wp="http://schemas.openxmlformats.org/drawingml/2006/wordprocessingDrawing" xmlns:w10="urn:schemas-microsoft-com:office:word" xmlns:w="http://schemas.openxmlformats.org/wordprocessingml/2006/main" xmlns:w14="http://schemas.microsoft.com/office/word/2010/wordml" xmlns:w15="http://schemas.microsoft.com/office/word/2012/wordml" xmlns:w16se="http://schemas.microsoft.com/office/word/2015/wordml/symex" xmlns:wpg="http://schemas.microsoft.com/office/word/2010/wordprocessingGroup" xmlns:wpi="http://schemas.microsoft.com/office/word/2010/wordprocessingInk" xmlns:wne="http://schemas.microsoft.com/office/word/2006/wordml" xmlns:wps="http://schemas.microsoft.com/office/word/2010/wordprocessingShape" mc:Ignorable="w14 w15 w16se wp14">
+<w:document xmlns:wpc="http://schemas.microsoft.com/office/word/2010/wordprocessingCanvas" xmlns:mc="http://schemas.openxmlformats.org/markup-compatibility/2006" xmlns:o="urn:schemas-microsoft-com:office:office" xmlns:r="http://schemas.openxmlformats.org/officeDocument/2006/relationships" xmlns:m="http://schemas.openxmlformats.org/officeDocument/2006/math" xmlns:v="urn:schemas-microsoft-com:vml" xmlns:wp14="http://schemas.microsoft.com/office/word/2010/wordprocessingDrawing" xmlns:wp="http://schemas.openxmlformats.org/drawingml/2006/wordprocessingDrawing" xmlns:w10="urn:schemas-microsoft-com:office:word" xmlns:w="http://schemas.openxmlformats.org/wordprocessingml/2006/main" xmlns:w14="http://schemas.microsoft.com/office/word/2010/wordml" xmlns:w15="http://schemas.microsoft.com/office/word/2012/wordml" xmlns:wpg="http://schemas.microsoft.com/office/word/2010/wordprocessingGroup" xmlns:wpi="http://schemas.microsoft.com/office/word/2010/wordprocessingInk" xmlns:wne="http://schemas.microsoft.com/office/word/2006/wordml" xmlns:wps="http://schemas.microsoft.com/office/word/2010/wordprocessingShape" mc:Ignorable="w14 w15 wp14">
   <w:body>
     <w:p>
       <w:pPr>
-        <w:jc w:val="center"/>
+        <w:jc w:val="both"/>
       </w:pPr>
       <w:r>
         <w:tab/>
         <w:t>Preguntas Jota</w:t>
       </w:r>
     </w:p>
-    <w:p/>
-    <w:p>
+    <w:p>
+      <w:pPr>
+        <w:jc w:val="both"/>
+      </w:pPr>
+    </w:p>
+    <w:p>
+      <w:pPr>
+        <w:jc w:val="both"/>
+      </w:pPr>
       <w:r>
         <w:t>En base a la finca</w:t>
       </w:r>
     </w:p>
-    <w:p/>
+    <w:p>
+      <w:pPr>
+        <w:jc w:val="both"/>
+      </w:pPr>
+    </w:p>
     <w:p>
       <w:pPr>
         <w:numPr>
@@ -26,6 +37,7 @@
         </w:numPr>
         <w:ind w:hanging="360"/>
         <w:contextualSpacing/>
+        <w:jc w:val="both"/>
       </w:pPr>
       <w:r>
         <w:t>¿Dó</w:t>
@@ -42,6 +54,7 @@
         </w:numPr>
         <w:ind w:hanging="360"/>
         <w:contextualSpacing/>
+        <w:jc w:val="both"/>
       </w:pPr>
       <w:r>
         <w:t>¿A cuá</w:t>
@@ -58,6 +71,7 @@
         </w:numPr>
         <w:ind w:hanging="360"/>
         <w:contextualSpacing/>
+        <w:jc w:val="both"/>
       </w:pPr>
       <w:r>
         <w:t>¿Qué se va a cultivar?</w:t>
@@ -71,6 +85,7 @@
         </w:numPr>
         <w:ind w:hanging="360"/>
         <w:contextualSpacing/>
+        <w:jc w:val="both"/>
       </w:pPr>
       <w:r>
         <w:t>Existe alguna clasificación del cultivo o solo se cultiva un solo tipo de cosa (por ejemplo si es uva, solo será uva moscatel o como se llame)</w:t>
@@ -84,6 +99,7 @@
         </w:numPr>
         <w:ind w:hanging="360"/>
         <w:contextualSpacing/>
+        <w:jc w:val="both"/>
       </w:pPr>
       <w:r>
         <w:t>¿Cuáles son las condiciones ideales para llevar a cabo ese tipo de cultivo?</w:t>
@@ -97,27 +113,70 @@
         </w:numPr>
         <w:ind w:hanging="360"/>
         <w:contextualSpacing/>
+        <w:jc w:val="both"/>
       </w:pPr>
       <w:r>
         <w:t>¿Cuántas hectáreas dispone la finca?</w:t>
       </w:r>
     </w:p>
-    <w:p/>
-    <w:p>
+    <w:p>
+      <w:pPr>
+        <w:numPr>
+          <w:ilvl w:val="0"/>
+          <w:numId w:val="3"/>
+        </w:numPr>
+        <w:ind w:hanging="360"/>
+        <w:contextualSpacing/>
+        <w:jc w:val="both"/>
+      </w:pPr>
+      <w:r>
+        <w:t xml:space="preserve">¿Qué tipo de estudio de suelo están haciendo? </w:t>
+      </w:r>
+    </w:p>
+    <w:p>
+      <w:pPr>
+        <w:numPr>
+          <w:ilvl w:val="0"/>
+          <w:numId w:val="3"/>
+        </w:numPr>
+        <w:ind w:hanging="360"/>
+        <w:contextualSpacing/>
+        <w:jc w:val="both"/>
+      </w:pPr>
+      <w:r>
+        <w:t>¿</w:t>
+      </w:r>
+      <w:r>
+        <w:t>Cómo se puede usar con lo que estamos haciendo nosotros?</w:t>
+      </w:r>
+    </w:p>
+    <w:p>
+      <w:pPr>
+        <w:jc w:val="both"/>
+      </w:pPr>
+    </w:p>
+    <w:p>
+      <w:pPr>
+        <w:jc w:val="both"/>
+      </w:pPr>
       <w:r>
         <w:t>En cuanto a los mecanismos de riego</w:t>
       </w:r>
     </w:p>
-    <w:p/>
-    <w:p/>
-    <w:p>
-      <w:pPr>
-        <w:numPr>
-          <w:ilvl w:val="0"/>
-          <w:numId w:val="2"/>
-        </w:numPr>
-        <w:ind w:hanging="360"/>
-        <w:contextualSpacing/>
+    <w:p>
+      <w:pPr>
+        <w:jc w:val="both"/>
+      </w:pPr>
+    </w:p>
+    <w:p>
+      <w:pPr>
+        <w:numPr>
+          <w:ilvl w:val="0"/>
+          <w:numId w:val="2"/>
+        </w:numPr>
+        <w:ind w:hanging="360"/>
+        <w:contextualSpacing/>
+        <w:jc w:val="both"/>
       </w:pPr>
       <w:r>
         <w:t>¿Dispone de algún mecanismo de riego? ¿Cuál? ¿Qué lo llevó a elegir ese mecanismo?</w:t>
@@ -131,6 +190,26 @@
         </w:numPr>
         <w:ind w:hanging="360"/>
         <w:contextualSpacing/>
+        <w:jc w:val="both"/>
+      </w:pPr>
+      <w:r>
+        <w:t>En caso de no dispone: ¿Qué mecanismo le gustaría utilizar? ¿Por qué</w:t>
+      </w:r>
+      <w:proofErr w:type="gramStart"/>
+      <w:r>
+        <w:t>?.</w:t>
+      </w:r>
+      <w:proofErr w:type="gramEnd"/>
+    </w:p>
+    <w:p>
+      <w:pPr>
+        <w:numPr>
+          <w:ilvl w:val="0"/>
+          <w:numId w:val="2"/>
+        </w:numPr>
+        <w:ind w:hanging="360"/>
+        <w:contextualSpacing/>
+        <w:jc w:val="both"/>
       </w:pPr>
       <w:r>
         <w:t>¿Cómo llega el agua hacia esa zona?</w:t>
@@ -144,214 +223,469 @@
         </w:numPr>
         <w:ind w:hanging="360"/>
         <w:contextualSpacing/>
+        <w:jc w:val="both"/>
       </w:pPr>
       <w:r>
         <w:t>¿Deberíamos contactar con la municipalidad para que nos provea de ese servicio?</w:t>
+      </w:r>
+    </w:p>
+    <w:p>
+      <w:pPr>
+        <w:numPr>
+          <w:ilvl w:val="0"/>
+          <w:numId w:val="2"/>
+        </w:numPr>
+        <w:ind w:hanging="360"/>
+        <w:contextualSpacing/>
+        <w:jc w:val="both"/>
+      </w:pPr>
+      <w:r>
+        <w:t>¿Cuáles son los horarios de riego?</w:t>
+      </w:r>
+    </w:p>
+    <w:p>
+      <w:pPr>
+        <w:numPr>
+          <w:ilvl w:val="0"/>
+          <w:numId w:val="2"/>
+        </w:numPr>
+        <w:ind w:hanging="360"/>
+        <w:contextualSpacing/>
+        <w:jc w:val="both"/>
+      </w:pPr>
+      <w:r>
+        <w:t>¿Cuántas veces al día se riega?</w:t>
+      </w:r>
+    </w:p>
+    <w:p>
+      <w:pPr>
+        <w:numPr>
+          <w:ilvl w:val="0"/>
+          <w:numId w:val="2"/>
+        </w:numPr>
+        <w:ind w:hanging="360"/>
+        <w:contextualSpacing/>
+        <w:jc w:val="both"/>
+      </w:pPr>
+      <w:r>
+        <w:t xml:space="preserve">¿De </w:t>
+      </w:r>
+      <w:r>
+        <w:t>dónde</w:t>
+      </w:r>
+      <w:r>
+        <w:t xml:space="preserve"> obtiene el abastecimiento de agua para llevar a cabo el riego?</w:t>
+      </w:r>
+    </w:p>
+    <w:p>
+      <w:pPr>
+        <w:numPr>
+          <w:ilvl w:val="0"/>
+          <w:numId w:val="2"/>
+        </w:numPr>
+        <w:ind w:hanging="360"/>
+        <w:contextualSpacing/>
+        <w:jc w:val="both"/>
+      </w:pPr>
+      <w:r>
+        <w:t xml:space="preserve">¿En caso de poseer un abastecimiento propio (por ejemplo una pileta o laguna) </w:t>
+      </w:r>
+      <w:proofErr w:type="spellStart"/>
+      <w:r>
+        <w:t>cual</w:t>
+      </w:r>
+      <w:proofErr w:type="spellEnd"/>
+      <w:r>
+        <w:t xml:space="preserve"> es su capacidad de almacenamiento?</w:t>
+      </w:r>
+    </w:p>
+    <w:p>
+      <w:pPr>
+        <w:numPr>
+          <w:ilvl w:val="0"/>
+          <w:numId w:val="2"/>
+        </w:numPr>
+        <w:ind w:hanging="360"/>
+        <w:contextualSpacing/>
+        <w:jc w:val="both"/>
+      </w:pPr>
+      <w:r>
+        <w:t>¿Qué sucede si se queda sin agua su lugar de abastecimiento?</w:t>
+      </w:r>
+    </w:p>
+    <w:p>
+      <w:pPr>
+        <w:jc w:val="both"/>
+      </w:pPr>
+    </w:p>
+    <w:p>
+      <w:pPr>
+        <w:jc w:val="both"/>
+      </w:pPr>
+      <w:r>
+        <w:t>En cuanto a los sensores y conectividad</w:t>
+      </w:r>
+    </w:p>
+    <w:p>
+      <w:pPr>
+        <w:jc w:val="both"/>
+      </w:pPr>
+    </w:p>
+    <w:p>
+      <w:pPr>
+        <w:numPr>
+          <w:ilvl w:val="0"/>
+          <w:numId w:val="1"/>
+        </w:numPr>
+        <w:ind w:hanging="360"/>
+        <w:contextualSpacing/>
+        <w:jc w:val="both"/>
+      </w:pPr>
+      <w:r>
+        <w:t>¿</w:t>
+      </w:r>
+      <w:r>
+        <w:t>Tienen conexión o es posible poner conexión a internet?</w:t>
+      </w:r>
+    </w:p>
+    <w:p>
+      <w:pPr>
+        <w:numPr>
+          <w:ilvl w:val="0"/>
+          <w:numId w:val="1"/>
+        </w:numPr>
+        <w:ind w:hanging="360"/>
+        <w:contextualSpacing/>
+        <w:jc w:val="both"/>
+      </w:pPr>
+      <w:r>
+        <w:t xml:space="preserve">¿Cuáles son las características de la conexión (buena, </w:t>
+      </w:r>
+      <w:proofErr w:type="spellStart"/>
+      <w:r>
+        <w:t>velocidad</w:t>
+      </w:r>
+      <w:proofErr w:type="gramStart"/>
+      <w:r>
+        <w:t>,etc</w:t>
+      </w:r>
+      <w:proofErr w:type="spellEnd"/>
+      <w:proofErr w:type="gramEnd"/>
+      <w:r>
+        <w:t>.)?</w:t>
+      </w:r>
+    </w:p>
+    <w:p>
+      <w:pPr>
+        <w:numPr>
+          <w:ilvl w:val="0"/>
+          <w:numId w:val="1"/>
+        </w:numPr>
+        <w:ind w:hanging="360"/>
+        <w:contextualSpacing/>
+        <w:jc w:val="both"/>
+      </w:pPr>
+      <w:r>
+        <w:t>¿Qué</w:t>
+      </w:r>
+      <w:r>
+        <w:t xml:space="preserve"> tipo de sensores tienen? </w:t>
+      </w:r>
+      <w:r>
+        <w:t>¿</w:t>
+      </w:r>
+      <w:r>
+        <w:t>Cómo</w:t>
+      </w:r>
+      <w:r>
+        <w:t xml:space="preserve"> es la conexión? </w:t>
+      </w:r>
+    </w:p>
+    <w:p>
+      <w:pPr>
+        <w:numPr>
+          <w:ilvl w:val="0"/>
+          <w:numId w:val="1"/>
+        </w:numPr>
+        <w:ind w:hanging="360"/>
+        <w:contextualSpacing/>
+        <w:jc w:val="both"/>
+      </w:pPr>
+      <w:r>
+        <w:t>¿Por qué eligió esos sensores?</w:t>
+      </w:r>
+    </w:p>
+    <w:p>
+      <w:pPr>
+        <w:numPr>
+          <w:ilvl w:val="0"/>
+          <w:numId w:val="1"/>
+        </w:numPr>
+        <w:ind w:hanging="360"/>
+        <w:contextualSpacing/>
+        <w:jc w:val="both"/>
+      </w:pPr>
+      <w:r>
+        <w:t>¿</w:t>
+      </w:r>
+      <w:r>
+        <w:t>Cada cuánto tiempo captan la información los sensores?</w:t>
+      </w:r>
+    </w:p>
+    <w:p>
+      <w:pPr>
+        <w:contextualSpacing/>
+        <w:jc w:val="both"/>
+      </w:pPr>
+    </w:p>
+    <w:p>
+      <w:pPr>
+        <w:contextualSpacing/>
+        <w:jc w:val="both"/>
+      </w:pPr>
+      <w:r>
+        <w:t xml:space="preserve">En cuanto </w:t>
+      </w:r>
+      <w:r>
+        <w:t>al sistema a desarrollar</w:t>
+      </w:r>
+    </w:p>
+    <w:p>
+      <w:pPr>
+        <w:contextualSpacing/>
+        <w:jc w:val="both"/>
+      </w:pPr>
+    </w:p>
+    <w:p>
+      <w:pPr>
+        <w:numPr>
+          <w:ilvl w:val="0"/>
+          <w:numId w:val="2"/>
+        </w:numPr>
+        <w:ind w:hanging="360"/>
+        <w:contextualSpacing/>
+        <w:jc w:val="both"/>
+      </w:pPr>
+      <w:r>
+        <w:t>¿Qué necesidades debe satisfacer? O sea que funcionalidad espera del sistema</w:t>
+      </w:r>
+    </w:p>
+    <w:p>
+      <w:pPr>
+        <w:numPr>
+          <w:ilvl w:val="0"/>
+          <w:numId w:val="2"/>
+        </w:numPr>
+        <w:ind w:hanging="360"/>
+        <w:contextualSpacing/>
+        <w:jc w:val="both"/>
+      </w:pPr>
+      <w:proofErr w:type="spellStart"/>
+      <w:r>
+        <w:t>Explicacion</w:t>
+      </w:r>
+      <w:proofErr w:type="spellEnd"/>
+      <w:r>
+        <w:t xml:space="preserve"> de cada una de las funciones que quiere</w:t>
+      </w:r>
+    </w:p>
+    <w:p>
+      <w:pPr>
+        <w:numPr>
+          <w:ilvl w:val="0"/>
+          <w:numId w:val="2"/>
+        </w:numPr>
+        <w:ind w:hanging="360"/>
+        <w:contextualSpacing/>
+        <w:jc w:val="both"/>
+      </w:pPr>
+      <w:r>
+        <w:t>¿Quiénes son los usuarios que lo van a utilizar?</w:t>
+      </w:r>
+    </w:p>
+    <w:p>
+      <w:pPr>
+        <w:numPr>
+          <w:ilvl w:val="0"/>
+          <w:numId w:val="2"/>
+        </w:numPr>
+        <w:ind w:hanging="360"/>
+        <w:contextualSpacing/>
+        <w:jc w:val="both"/>
+      </w:pPr>
+      <w:r>
+        <w:t>¿Cuáles son las actividades que va a poder llevar a cabo cada usuario en el sistema?</w:t>
+      </w:r>
+    </w:p>
+    <w:p>
+      <w:pPr>
+        <w:numPr>
+          <w:ilvl w:val="0"/>
+          <w:numId w:val="2"/>
+        </w:numPr>
+        <w:ind w:hanging="360"/>
+        <w:contextualSpacing/>
+        <w:jc w:val="both"/>
+      </w:pPr>
+      <w:r>
+        <w:t>¿Cuáles son los reportes que tiene que generar el sistema</w:t>
+      </w:r>
+      <w:proofErr w:type="gramStart"/>
+      <w:r>
+        <w:t>?¿</w:t>
+      </w:r>
+      <w:proofErr w:type="gramEnd"/>
+      <w:r>
+        <w:t>Con qué nivel de detalle?</w:t>
+      </w:r>
+    </w:p>
+    <w:p>
+      <w:pPr>
+        <w:numPr>
+          <w:ilvl w:val="0"/>
+          <w:numId w:val="2"/>
+        </w:numPr>
+        <w:ind w:hanging="360"/>
+        <w:contextualSpacing/>
+        <w:jc w:val="both"/>
+      </w:pPr>
+      <w:r>
+        <w:t>¿Los reportes que periodo de tiempo deben satisfacer (mensual, diario, tiempo real)?</w:t>
+      </w:r>
+    </w:p>
+    <w:p>
+      <w:pPr>
+        <w:numPr>
+          <w:ilvl w:val="0"/>
+          <w:numId w:val="2"/>
+        </w:numPr>
+        <w:ind w:hanging="360"/>
+        <w:contextualSpacing/>
+        <w:jc w:val="both"/>
+      </w:pPr>
+      <w:r>
+        <w:lastRenderedPageBreak/>
+        <w:t>¿Quiénes pueden acceder a esos reportes generados por el sistema?</w:t>
+      </w:r>
+    </w:p>
+    <w:p>
+      <w:pPr>
+        <w:numPr>
+          <w:ilvl w:val="0"/>
+          <w:numId w:val="2"/>
+        </w:numPr>
+        <w:ind w:hanging="360"/>
+        <w:contextualSpacing/>
+        <w:jc w:val="both"/>
+      </w:pPr>
+      <w:r>
+        <w:t>¿Qué tipo de información histórica o de análisis le gustaría que la aplicación le proporcione?</w:t>
+      </w:r>
+    </w:p>
+    <w:p>
+      <w:pPr>
+        <w:numPr>
+          <w:ilvl w:val="0"/>
+          <w:numId w:val="2"/>
+        </w:numPr>
+        <w:ind w:hanging="360"/>
+        <w:contextualSpacing/>
+        <w:jc w:val="both"/>
+      </w:pPr>
+      <w:r>
+        <w:t>¿Cómo le gustaría visualizar el estado del riego?</w:t>
+      </w:r>
+      <w:r>
+        <w:t xml:space="preserve"> </w:t>
+      </w:r>
+    </w:p>
+    <w:p>
+      <w:pPr>
+        <w:numPr>
+          <w:ilvl w:val="0"/>
+          <w:numId w:val="2"/>
+        </w:numPr>
+        <w:ind w:hanging="360"/>
+        <w:contextualSpacing/>
+        <w:jc w:val="both"/>
+      </w:pPr>
+      <w:r>
+        <w:t>¿El sistema se debe comunicar con otro sistema?</w:t>
+      </w:r>
+    </w:p>
+    <w:p>
+      <w:pPr>
+        <w:numPr>
+          <w:ilvl w:val="0"/>
+          <w:numId w:val="2"/>
+        </w:numPr>
+        <w:ind w:hanging="360"/>
+        <w:contextualSpacing/>
+        <w:jc w:val="both"/>
+      </w:pPr>
+      <w:r>
+        <w:t>¿Preferiría una aplicación Android?</w:t>
+      </w:r>
+    </w:p>
+    <w:p>
+      <w:pPr>
+        <w:numPr>
+          <w:ilvl w:val="0"/>
+          <w:numId w:val="2"/>
+        </w:numPr>
+        <w:ind w:hanging="360"/>
+        <w:contextualSpacing/>
+        <w:jc w:val="both"/>
+      </w:pPr>
+      <w:r>
+        <w:t>¿Le gustaría tener una computadora en la finca para su manejo además de la aplicación móvil?</w:t>
+      </w:r>
+    </w:p>
+    <w:p>
+      <w:pPr>
+        <w:numPr>
+          <w:ilvl w:val="0"/>
+          <w:numId w:val="2"/>
+        </w:numPr>
+        <w:ind w:hanging="360"/>
+        <w:contextualSpacing/>
+        <w:jc w:val="both"/>
+      </w:pPr>
+      <w:r>
+        <w:t>La aplicación en Android que usuarios la utilizarían</w:t>
+      </w:r>
+    </w:p>
+    <w:p>
+      <w:pPr>
+        <w:numPr>
+          <w:ilvl w:val="0"/>
+          <w:numId w:val="2"/>
+        </w:numPr>
+        <w:ind w:hanging="360"/>
+        <w:contextualSpacing/>
+        <w:jc w:val="both"/>
+      </w:pPr>
+      <w:r>
+        <w:t>Que información debe brindar la aplicación en Android</w:t>
       </w:r>
       <w:bookmarkStart w:id="0" w:name="_GoBack"/>
       <w:bookmarkEnd w:id="0"/>
     </w:p>
     <w:p>
       <w:pPr>
-        <w:numPr>
-          <w:ilvl w:val="0"/>
-          <w:numId w:val="2"/>
-        </w:numPr>
-        <w:ind w:hanging="360"/>
-        <w:contextualSpacing/>
-      </w:pPr>
-      <w:r>
-        <w:t>¿Cuáles son los horarios de riego?</w:t>
-      </w:r>
-    </w:p>
-    <w:p>
-      <w:pPr>
-        <w:numPr>
-          <w:ilvl w:val="0"/>
-          <w:numId w:val="2"/>
-        </w:numPr>
-        <w:ind w:hanging="360"/>
-        <w:contextualSpacing/>
-      </w:pPr>
-      <w:r>
-        <w:t>¿Cuántas veces al día se riega?</w:t>
-      </w:r>
-    </w:p>
-    <w:p>
-      <w:pPr>
-        <w:numPr>
-          <w:ilvl w:val="0"/>
-          <w:numId w:val="2"/>
-        </w:numPr>
-        <w:ind w:hanging="360"/>
-        <w:contextualSpacing/>
-      </w:pPr>
-      <w:r>
-        <w:t xml:space="preserve">¿De </w:t>
-      </w:r>
-      <w:proofErr w:type="spellStart"/>
-      <w:r>
-        <w:t>donde</w:t>
-      </w:r>
-      <w:proofErr w:type="spellEnd"/>
-      <w:r>
-        <w:t xml:space="preserve"> obtiene el abastecimiento de agua para llevar a cabo el ri</w:t>
-      </w:r>
-      <w:r>
-        <w:t>ego?</w:t>
-      </w:r>
-    </w:p>
-    <w:p>
-      <w:pPr>
-        <w:numPr>
-          <w:ilvl w:val="0"/>
-          <w:numId w:val="2"/>
-        </w:numPr>
-        <w:ind w:hanging="360"/>
-        <w:contextualSpacing/>
-      </w:pPr>
-      <w:r>
-        <w:t xml:space="preserve">¿En caso de poseer un abastecimiento propio (por ejemplo una pileta o laguna) </w:t>
-      </w:r>
-    </w:p>
-    <w:p>
-      <w:pPr>
-        <w:numPr>
-          <w:ilvl w:val="0"/>
-          <w:numId w:val="2"/>
-        </w:numPr>
-        <w:ind w:hanging="360"/>
-        <w:contextualSpacing/>
-      </w:pPr>
-      <w:r>
-        <w:t>En caso de no dispone: ¿Qué mecanismo le gustaría utilizar? ¿Por qué?.</w:t>
-      </w:r>
-    </w:p>
-    <w:p/>
-    <w:p>
-      <w:pPr>
-        <w:numPr>
-          <w:ilvl w:val="0"/>
-          <w:numId w:val="1"/>
-        </w:numPr>
-        <w:ind w:hanging="360"/>
-        <w:contextualSpacing/>
-      </w:pPr>
-      <w:r>
-        <w:t>Tienen conexión o es posible poner conexión a internet?</w:t>
-      </w:r>
-    </w:p>
-    <w:p>
-      <w:pPr>
-        <w:numPr>
-          <w:ilvl w:val="0"/>
-          <w:numId w:val="1"/>
-        </w:numPr>
-        <w:ind w:hanging="360"/>
-        <w:contextualSpacing/>
-      </w:pPr>
-      <w:proofErr w:type="spellStart"/>
-      <w:r>
-        <w:t>Que</w:t>
-      </w:r>
-      <w:proofErr w:type="spellEnd"/>
-      <w:r>
-        <w:t xml:space="preserve"> tipo de sensores tienen? Como es la cone</w:t>
-      </w:r>
-      <w:r>
-        <w:t xml:space="preserve">xión? </w:t>
-      </w:r>
-    </w:p>
-    <w:p>
-      <w:pPr>
-        <w:numPr>
-          <w:ilvl w:val="0"/>
-          <w:numId w:val="1"/>
-        </w:numPr>
-        <w:ind w:hanging="360"/>
-        <w:contextualSpacing/>
-      </w:pPr>
-      <w:r>
-        <w:t>Cada cuánto tiempo captan la información los sensores?</w:t>
-      </w:r>
-    </w:p>
-    <w:p>
-      <w:pPr>
-        <w:numPr>
-          <w:ilvl w:val="0"/>
-          <w:numId w:val="1"/>
-        </w:numPr>
-        <w:ind w:hanging="360"/>
-        <w:contextualSpacing/>
-      </w:pPr>
-      <w:proofErr w:type="spellStart"/>
-      <w:r>
-        <w:t>Que</w:t>
-      </w:r>
-      <w:proofErr w:type="spellEnd"/>
-      <w:r>
-        <w:t xml:space="preserve"> tipo de estudio de suelo están haciendo? Como se puede usar con lo que estamos haciendo nosotros.</w:t>
-      </w:r>
-    </w:p>
-    <w:p>
-      <w:pPr>
-        <w:contextualSpacing/>
-      </w:pPr>
-      <w:r>
-        <w:t>En cuanto a la visualización de los datos:</w:t>
-      </w:r>
-    </w:p>
-    <w:p>
-      <w:pPr>
-        <w:pStyle w:val="Prrafodelista"/>
-        <w:numPr>
-          <w:ilvl w:val="0"/>
-          <w:numId w:val="4"/>
-        </w:numPr>
-      </w:pPr>
-      <w:r>
-        <w:t>¿Cómo le gustaría visualizar el estado del riego?</w:t>
-      </w:r>
-    </w:p>
-    <w:p>
-      <w:pPr>
-        <w:pStyle w:val="Prrafodelista"/>
-        <w:numPr>
-          <w:ilvl w:val="0"/>
-          <w:numId w:val="4"/>
-        </w:numPr>
-      </w:pPr>
-      <w:r>
-        <w:t>¿Preferiría una aplicación Android?</w:t>
-      </w:r>
-    </w:p>
-    <w:p>
-      <w:pPr>
-        <w:pStyle w:val="Prrafodelista"/>
-        <w:numPr>
-          <w:ilvl w:val="0"/>
-          <w:numId w:val="4"/>
-        </w:numPr>
-      </w:pPr>
-      <w:r>
-        <w:t>¿Le gustaría tener una computadora en la finca para su manejo además de la aplicación móvil?</w:t>
-      </w:r>
-    </w:p>
-    <w:p>
-      <w:pPr>
-        <w:pStyle w:val="Prrafodelista"/>
-        <w:numPr>
-          <w:ilvl w:val="0"/>
-          <w:numId w:val="4"/>
-        </w:numPr>
-      </w:pPr>
-      <w:r>
-        <w:t>¿Qué tipo de información histórica o de análisis le gustaría que la aplicación le proporcione?</w:t>
-      </w:r>
-    </w:p>
-    <w:p/>
-    <w:p/>
-    <w:p/>
+        <w:jc w:val="both"/>
+      </w:pPr>
+    </w:p>
+    <w:p>
+      <w:pPr>
+        <w:jc w:val="both"/>
+      </w:pPr>
+    </w:p>
+    <w:p>
+      <w:pPr>
+        <w:jc w:val="both"/>
+      </w:pPr>
+    </w:p>
     <w:sectPr>
       <w:pgSz w:w="12240" w:h="15840"/>
       <w:pgMar w:top="1440" w:right="1440" w:bottom="1440" w:left="1440" w:header="0" w:footer="720" w:gutter="0"/>
@@ -363,7 +697,7 @@
 </file>
 
 <file path=word/numbering.xml><?xml version="1.0" encoding="utf-8"?>
-<w:numbering xmlns:wpc="http://schemas.microsoft.com/office/word/2010/wordprocessingCanvas" xmlns:cx="http://schemas.microsoft.com/office/drawing/2014/chartex" xmlns:cx1="http://schemas.microsoft.com/office/drawing/2015/9/8/chartex" xmlns:cx2="http://schemas.microsoft.com/office/drawing/2015/10/21/chartex" xmlns:cx3="http://schemas.microsoft.com/office/drawing/2016/5/9/chartex" xmlns:cx4="http://schemas.microsoft.com/office/drawing/2016/5/10/chartex" xmlns:cx5="http://schemas.microsoft.com/office/drawing/2016/5/11/chartex" xmlns:mc="http://schemas.openxmlformats.org/markup-compatibility/2006" xmlns:o="urn:schemas-microsoft-com:office:office" xmlns:r="http://schemas.openxmlformats.org/officeDocument/2006/relationships" xmlns:m="http://schemas.openxmlformats.org/officeDocument/2006/math" xmlns:v="urn:schemas-microsoft-com:vml" xmlns:wp14="http://schemas.microsoft.com/office/word/2010/wordprocessingDrawing" xmlns:wp="http://schemas.openxmlformats.org/drawingml/2006/wordprocessingDrawing" xmlns:w10="urn:schemas-microsoft-com:office:word" xmlns:w="http://schemas.openxmlformats.org/wordprocessingml/2006/main" xmlns:w14="http://schemas.microsoft.com/office/word/2010/wordml" xmlns:w15="http://schemas.microsoft.com/office/word/2012/wordml" xmlns:w16se="http://schemas.microsoft.com/office/word/2015/wordml/symex" xmlns:wpg="http://schemas.microsoft.com/office/word/2010/wordprocessingGroup" xmlns:wpi="http://schemas.microsoft.com/office/word/2010/wordprocessingInk" xmlns:wne="http://schemas.microsoft.com/office/word/2006/wordml" xmlns:wps="http://schemas.microsoft.com/office/word/2010/wordprocessingShape" mc:Ignorable="w14 w15 w16se wp14">
+<w:numbering xmlns:wpc="http://schemas.microsoft.com/office/word/2010/wordprocessingCanvas" xmlns:mc="http://schemas.openxmlformats.org/markup-compatibility/2006" xmlns:o="urn:schemas-microsoft-com:office:office" xmlns:r="http://schemas.openxmlformats.org/officeDocument/2006/relationships" xmlns:m="http://schemas.openxmlformats.org/officeDocument/2006/math" xmlns:v="urn:schemas-microsoft-com:vml" xmlns:wp14="http://schemas.microsoft.com/office/word/2010/wordprocessingDrawing" xmlns:wp="http://schemas.openxmlformats.org/drawingml/2006/wordprocessingDrawing" xmlns:w10="urn:schemas-microsoft-com:office:word" xmlns:w="http://schemas.openxmlformats.org/wordprocessingml/2006/main" xmlns:w14="http://schemas.microsoft.com/office/word/2010/wordml" xmlns:w15="http://schemas.microsoft.com/office/word/2012/wordml" xmlns:wpg="http://schemas.microsoft.com/office/word/2010/wordprocessingGroup" xmlns:wpi="http://schemas.microsoft.com/office/word/2010/wordprocessingInk" xmlns:wne="http://schemas.microsoft.com/office/word/2006/wordml" xmlns:wps="http://schemas.microsoft.com/office/word/2010/wordprocessingShape" mc:Ignorable="w14 w15 wp14">
   <w:abstractNum w:abstractNumId="0" w15:restartNumberingAfterBreak="0">
     <w:nsid w:val="09C215B9"/>
     <w:multiLevelType w:val="multilevel"/>
@@ -813,6 +1147,119 @@
       </w:pPr>
       <w:rPr>
         <w:u w:val="none"/>
+      </w:rPr>
+    </w:lvl>
+  </w:abstractNum>
+  <w:abstractNum w:abstractNumId="4" w15:restartNumberingAfterBreak="0">
+    <w:nsid w:val="596A0867"/>
+    <w:multiLevelType w:val="hybridMultilevel"/>
+    <w:tmpl w:val="2CF65274"/>
+    <w:lvl w:ilvl="0" w:tplc="540A0001">
+      <w:start w:val="1"/>
+      <w:numFmt w:val="bullet"/>
+      <w:lvlText w:val=""/>
+      <w:lvlJc w:val="left"/>
+      <w:pPr>
+        <w:ind w:left="720" w:hanging="360"/>
+      </w:pPr>
+      <w:rPr>
+        <w:rFonts w:ascii="Symbol" w:hAnsi="Symbol" w:hint="default"/>
+      </w:rPr>
+    </w:lvl>
+    <w:lvl w:ilvl="1" w:tplc="540A0003" w:tentative="1">
+      <w:start w:val="1"/>
+      <w:numFmt w:val="bullet"/>
+      <w:lvlText w:val="o"/>
+      <w:lvlJc w:val="left"/>
+      <w:pPr>
+        <w:ind w:left="1440" w:hanging="360"/>
+      </w:pPr>
+      <w:rPr>
+        <w:rFonts w:ascii="Courier New" w:hAnsi="Courier New" w:cs="Courier New" w:hint="default"/>
+      </w:rPr>
+    </w:lvl>
+    <w:lvl w:ilvl="2" w:tplc="540A0005" w:tentative="1">
+      <w:start w:val="1"/>
+      <w:numFmt w:val="bullet"/>
+      <w:lvlText w:val=""/>
+      <w:lvlJc w:val="left"/>
+      <w:pPr>
+        <w:ind w:left="2160" w:hanging="360"/>
+      </w:pPr>
+      <w:rPr>
+        <w:rFonts w:ascii="Wingdings" w:hAnsi="Wingdings" w:hint="default"/>
+      </w:rPr>
+    </w:lvl>
+    <w:lvl w:ilvl="3" w:tplc="540A0001" w:tentative="1">
+      <w:start w:val="1"/>
+      <w:numFmt w:val="bullet"/>
+      <w:lvlText w:val=""/>
+      <w:lvlJc w:val="left"/>
+      <w:pPr>
+        <w:ind w:left="2880" w:hanging="360"/>
+      </w:pPr>
+      <w:rPr>
+        <w:rFonts w:ascii="Symbol" w:hAnsi="Symbol" w:hint="default"/>
+      </w:rPr>
+    </w:lvl>
+    <w:lvl w:ilvl="4" w:tplc="540A0003" w:tentative="1">
+      <w:start w:val="1"/>
+      <w:numFmt w:val="bullet"/>
+      <w:lvlText w:val="o"/>
+      <w:lvlJc w:val="left"/>
+      <w:pPr>
+        <w:ind w:left="3600" w:hanging="360"/>
+      </w:pPr>
+      <w:rPr>
+        <w:rFonts w:ascii="Courier New" w:hAnsi="Courier New" w:cs="Courier New" w:hint="default"/>
+      </w:rPr>
+    </w:lvl>
+    <w:lvl w:ilvl="5" w:tplc="540A0005" w:tentative="1">
+      <w:start w:val="1"/>
+      <w:numFmt w:val="bullet"/>
+      <w:lvlText w:val=""/>
+      <w:lvlJc w:val="left"/>
+      <w:pPr>
+        <w:ind w:left="4320" w:hanging="360"/>
+      </w:pPr>
+      <w:rPr>
+        <w:rFonts w:ascii="Wingdings" w:hAnsi="Wingdings" w:hint="default"/>
+      </w:rPr>
+    </w:lvl>
+    <w:lvl w:ilvl="6" w:tplc="540A0001" w:tentative="1">
+      <w:start w:val="1"/>
+      <w:numFmt w:val="bullet"/>
+      <w:lvlText w:val=""/>
+      <w:lvlJc w:val="left"/>
+      <w:pPr>
+        <w:ind w:left="5040" w:hanging="360"/>
+      </w:pPr>
+      <w:rPr>
+        <w:rFonts w:ascii="Symbol" w:hAnsi="Symbol" w:hint="default"/>
+      </w:rPr>
+    </w:lvl>
+    <w:lvl w:ilvl="7" w:tplc="540A0003" w:tentative="1">
+      <w:start w:val="1"/>
+      <w:numFmt w:val="bullet"/>
+      <w:lvlText w:val="o"/>
+      <w:lvlJc w:val="left"/>
+      <w:pPr>
+        <w:ind w:left="5760" w:hanging="360"/>
+      </w:pPr>
+      <w:rPr>
+        <w:rFonts w:ascii="Courier New" w:hAnsi="Courier New" w:cs="Courier New" w:hint="default"/>
+      </w:rPr>
+    </w:lvl>
+    <w:lvl w:ilvl="8" w:tplc="540A0005" w:tentative="1">
+      <w:start w:val="1"/>
+      <w:numFmt w:val="bullet"/>
+      <w:lvlText w:val=""/>
+      <w:lvlJc w:val="left"/>
+      <w:pPr>
+        <w:ind w:left="6480" w:hanging="360"/>
+      </w:pPr>
+      <w:rPr>
+        <w:rFonts w:ascii="Wingdings" w:hAnsi="Wingdings" w:hint="default"/>
       </w:rPr>
     </w:lvl>
   </w:abstractNum>
@@ -828,11 +1275,14 @@
   <w:num w:numId="4">
     <w:abstractNumId w:val="2"/>
   </w:num>
+  <w:num w:numId="5">
+    <w:abstractNumId w:val="4"/>
+  </w:num>
 </w:numbering>
 </file>
 
 <file path=word/styles.xml><?xml version="1.0" encoding="utf-8"?>
-<w:styles xmlns:mc="http://schemas.openxmlformats.org/markup-compatibility/2006" xmlns:r="http://schemas.openxmlformats.org/officeDocument/2006/relationships" xmlns:w="http://schemas.openxmlformats.org/wordprocessingml/2006/main" xmlns:w14="http://schemas.microsoft.com/office/word/2010/wordml" xmlns:w15="http://schemas.microsoft.com/office/word/2012/wordml" xmlns:w16se="http://schemas.microsoft.com/office/word/2015/wordml/symex" mc:Ignorable="w14 w15 w16se">
+<w:styles xmlns:mc="http://schemas.openxmlformats.org/markup-compatibility/2006" xmlns:r="http://schemas.openxmlformats.org/officeDocument/2006/relationships" xmlns:w="http://schemas.openxmlformats.org/wordprocessingml/2006/main" xmlns:w14="http://schemas.microsoft.com/office/word/2010/wordml" xmlns:w15="http://schemas.microsoft.com/office/word/2012/wordml" mc:Ignorable="w14 w15">
   <w:docDefaults>
     <w:rPrDefault>
       <w:rPr>
@@ -849,7 +1299,7 @@
       </w:pPr>
     </w:pPrDefault>
   </w:docDefaults>
-  <w:latentStyles w:defLockedState="0" w:defUIPriority="99" w:defSemiHidden="0" w:defUnhideWhenUsed="0" w:defQFormat="0" w:count="374">
+  <w:latentStyles w:defLockedState="0" w:defUIPriority="99" w:defSemiHidden="0" w:defUnhideWhenUsed="0" w:defQFormat="0" w:count="371">
     <w:lsdException w:name="Normal" w:uiPriority="0" w:qFormat="1"/>
     <w:lsdException w:name="heading 1" w:uiPriority="9" w:qFormat="1"/>
     <w:lsdException w:name="heading 2" w:semiHidden="1" w:uiPriority="9" w:unhideWhenUsed="1" w:qFormat="1"/>
@@ -1221,9 +1671,6 @@
     <w:lsdException w:name="List Table 5 Dark Accent 6" w:uiPriority="50"/>
     <w:lsdException w:name="List Table 6 Colorful Accent 6" w:uiPriority="51"/>
     <w:lsdException w:name="List Table 7 Colorful Accent 6" w:uiPriority="52"/>
-    <w:lsdException w:name="Mention" w:semiHidden="1" w:unhideWhenUsed="1"/>
-    <w:lsdException w:name="Smart Hyperlink" w:semiHidden="1" w:unhideWhenUsed="1"/>
-    <w:lsdException w:name="Hashtag" w:semiHidden="1" w:unhideWhenUsed="1"/>
   </w:latentStyles>
   <w:style w:type="paragraph" w:default="1" w:styleId="Normal">
     <w:name w:val="Normal"/>
@@ -1363,7 +1810,7 @@
       </w:tblCellMar>
     </w:tblPr>
   </w:style>
-  <w:style w:type="paragraph" w:styleId="Ttulo">
+  <w:style w:type="paragraph" w:styleId="Puesto">
     <w:name w:val="Title"/>
     <w:basedOn w:val="Normal"/>
     <w:next w:val="Normal"/>

</xml_diff>